<commit_message>
david photo to document.
</commit_message>
<xml_diff>
--- a/files/summit17-sfdc-workshop-tagged-doc.docx
+++ b/files/summit17-sfdc-workshop-tagged-doc.docx
@@ -13,38 +13,90 @@
       <w:r>
         <w:rPr>
           <w:b/>
+          <w:noProof/>
           <w:sz w:val="40"/>
         </w:rPr>
-        <w:t>{{</w:t>
-      </w:r>
-      <w:proofErr w:type="spellStart"/>
-      <w:r>
+        <w:drawing>
+          <wp:inline distT="0" distB="0" distL="0" distR="0" wp14:anchorId="4C01B89D" wp14:editId="293EEAC1">
+            <wp:extent cx="1321435" cy="1321435"/>
+            <wp:effectExtent l="0" t="0" r="0" b="0"/>
+            <wp:docPr id="1" name="Picture 1"/>
+            <wp:cNvGraphicFramePr>
+              <a:graphicFrameLocks xmlns:a="http://schemas.openxmlformats.org/drawingml/2006/main" noChangeAspect="1"/>
+            </wp:cNvGraphicFramePr>
+            <a:graphic xmlns:a="http://schemas.openxmlformats.org/drawingml/2006/main">
+              <a:graphicData uri="http://schemas.openxmlformats.org/drawingml/2006/picture">
+                <pic:pic xmlns:pic="http://schemas.openxmlformats.org/drawingml/2006/picture">
+                  <pic:nvPicPr>
+                    <pic:cNvPr id="1" name="david.png"/>
+                    <pic:cNvPicPr/>
+                  </pic:nvPicPr>
+                  <pic:blipFill>
+                    <a:blip r:embed="rId4" cstate="print">
+                      <a:extLst>
+                        <a:ext uri="{28A0092B-C50C-407E-A947-70E740481C1C}">
+                          <a14:useLocalDpi xmlns:a14="http://schemas.microsoft.com/office/drawing/2010/main" val="0"/>
+                        </a:ext>
+                      </a:extLst>
+                    </a:blip>
+                    <a:stretch>
+                      <a:fillRect/>
+                    </a:stretch>
+                  </pic:blipFill>
+                  <pic:spPr>
+                    <a:xfrm>
+                      <a:off x="0" y="0"/>
+                      <a:ext cx="1321435" cy="1321435"/>
+                    </a:xfrm>
+                    <a:prstGeom prst="rect">
+                      <a:avLst/>
+                    </a:prstGeom>
+                  </pic:spPr>
+                </pic:pic>
+              </a:graphicData>
+            </a:graphic>
+          </wp:inline>
+        </w:drawing>
+      </w:r>
+    </w:p>
+    <w:p>
+      <w:pPr>
+        <w:jc w:val="center"/>
         <w:rPr>
           <w:b/>
           <w:sz w:val="40"/>
         </w:rPr>
-        <w:t>CustomField</w:t>
-      </w:r>
-      <w:proofErr w:type="spellEnd"/>
-      <w:r>
+      </w:pPr>
+    </w:p>
+    <w:p>
+      <w:pPr>
+        <w:jc w:val="center"/>
         <w:rPr>
           <w:b/>
           <w:sz w:val="40"/>
         </w:rPr>
-        <w:t>}}</w:t>
-      </w:r>
+      </w:pPr>
+      <w:bookmarkStart w:id="0" w:name="_GoBack"/>
+      <w:bookmarkEnd w:id="0"/>
       <w:r>
         <w:rPr>
           <w:b/>
           <w:sz w:val="40"/>
         </w:rPr>
-        <w:br/>
+        <w:t>{{CustomField}}</w:t>
       </w:r>
       <w:r>
         <w:rPr>
           <w:b/>
           <w:sz w:val="40"/>
         </w:rPr>
+        <w:br/>
+      </w:r>
+      <w:r>
+        <w:rPr>
+          <w:b/>
+          <w:sz w:val="40"/>
+        </w:rPr>
         <w:t>Summit SFDC training Document</w:t>
       </w:r>
     </w:p>
@@ -73,24 +125,8 @@
         <w:rPr>
           <w:sz w:val="44"/>
         </w:rPr>
-        <w:t>{</w:t>
-      </w:r>
-      <w:proofErr w:type="gramStart"/>
-      <w:r>
-        <w:rPr>
-          <w:sz w:val="44"/>
-        </w:rPr>
-        <w:t>{!</w:t>
-      </w:r>
-      <w:proofErr w:type="spellStart"/>
-      <w:r>
-        <w:rPr>
-          <w:sz w:val="44"/>
-        </w:rPr>
-        <w:t>SignerFirstName</w:t>
-      </w:r>
-      <w:proofErr w:type="spellEnd"/>
-      <w:proofErr w:type="gramEnd"/>
+        <w:t>{{!SignerFirstName</w:t>
+      </w:r>
       <w:r>
         <w:rPr>
           <w:sz w:val="44"/>
@@ -135,24 +171,8 @@
         <w:rPr>
           <w:sz w:val="44"/>
         </w:rPr>
-        <w:t>{</w:t>
-      </w:r>
-      <w:proofErr w:type="gramStart"/>
-      <w:r>
-        <w:rPr>
-          <w:sz w:val="44"/>
-        </w:rPr>
-        <w:t>{!</w:t>
-      </w:r>
-      <w:proofErr w:type="spellStart"/>
-      <w:r>
-        <w:rPr>
-          <w:sz w:val="44"/>
-        </w:rPr>
-        <w:t>SignerCompanyName</w:t>
-      </w:r>
-      <w:proofErr w:type="spellEnd"/>
-      <w:proofErr w:type="gramEnd"/>
+        <w:t>{{!SignerCompanyName</w:t>
+      </w:r>
       <w:r>
         <w:rPr>
           <w:sz w:val="44"/>
@@ -197,24 +217,8 @@
         <w:rPr>
           <w:sz w:val="44"/>
         </w:rPr>
-        <w:t>{</w:t>
-      </w:r>
-      <w:proofErr w:type="gramStart"/>
-      <w:r>
-        <w:rPr>
-          <w:sz w:val="44"/>
-        </w:rPr>
-        <w:t>{!</w:t>
-      </w:r>
-      <w:proofErr w:type="spellStart"/>
-      <w:r>
-        <w:rPr>
-          <w:sz w:val="44"/>
-        </w:rPr>
-        <w:t>SenderFirstName</w:t>
-      </w:r>
-      <w:proofErr w:type="spellEnd"/>
-      <w:proofErr w:type="gramEnd"/>
+        <w:t>{{!SenderFirstName</w:t>
+      </w:r>
       <w:r>
         <w:rPr>
           <w:sz w:val="44"/>
@@ -257,9 +261,8 @@
           <w:sz w:val="44"/>
           <w:szCs w:val="24"/>
         </w:rPr>
-        <w:t>{Sig_</w:t>
-      </w:r>
-      <w:proofErr w:type="spellStart"/>
+        <w:t>{Sig_es_:signer:signature</w:t>
+      </w:r>
       <w:r>
         <w:rPr>
           <w:rFonts w:asciiTheme="minorHAnsi" w:hAnsiTheme="minorHAnsi" w:cstheme="minorBidi"/>
@@ -267,40 +270,8 @@
           <w:sz w:val="44"/>
           <w:szCs w:val="24"/>
         </w:rPr>
-        <w:t>es</w:t>
-      </w:r>
-      <w:proofErr w:type="spellEnd"/>
-      <w:r>
-        <w:rPr>
-          <w:rFonts w:asciiTheme="minorHAnsi" w:hAnsiTheme="minorHAnsi" w:cstheme="minorBidi"/>
-          <w:color w:val="auto"/>
-          <w:sz w:val="44"/>
-          <w:szCs w:val="24"/>
-        </w:rPr>
-        <w:t>_:</w:t>
-      </w:r>
-      <w:proofErr w:type="spellStart"/>
-      <w:r>
-        <w:rPr>
-          <w:rFonts w:asciiTheme="minorHAnsi" w:hAnsiTheme="minorHAnsi" w:cstheme="minorBidi"/>
-          <w:color w:val="auto"/>
-          <w:sz w:val="44"/>
-          <w:szCs w:val="24"/>
-        </w:rPr>
-        <w:t>signer:signature</w:t>
-      </w:r>
-      <w:proofErr w:type="spellEnd"/>
-      <w:r>
-        <w:rPr>
-          <w:rFonts w:asciiTheme="minorHAnsi" w:hAnsiTheme="minorHAnsi" w:cstheme="minorBidi"/>
-          <w:color w:val="auto"/>
-          <w:sz w:val="44"/>
-          <w:szCs w:val="24"/>
-        </w:rPr>
         <w:t xml:space="preserve">                              </w:t>
       </w:r>
-      <w:bookmarkStart w:id="0" w:name="_GoBack"/>
-      <w:bookmarkEnd w:id="0"/>
       <w:r>
         <w:rPr>
           <w:rFonts w:asciiTheme="minorHAnsi" w:hAnsiTheme="minorHAnsi" w:cstheme="minorBidi"/>

</xml_diff>